<commit_message>
Improve ui and level design
</commit_message>
<xml_diff>
--- a/deliverables/D3.3-group-14.docx
+++ b/deliverables/D3.3-group-14.docx
@@ -283,6 +283,13 @@
         </w:rPr>
         <w:t>.</w:t>
       </w:r>
+      <w:r>
+        <w:rPr>
+          <w:rFonts w:ascii="Times New Roman" w:hAnsi="Times New Roman" w:cs="Times New Roman"/>
+          <w:sz w:val="24"/>
+        </w:rPr>
+        <w:t xml:space="preserve"> To play the game, open the page and press the “guest login” button, “continue”, and then “play game.” From here, you will see the level select screen that lists all the levels currently implemented in the game.</w:t>
+      </w:r>
     </w:p>
     <w:p>
       <w:pPr>
@@ -374,11 +381,19 @@
     </w:p>
     <w:p>
       <w:pPr>
-        <w:rPr>
-          <w:rFonts w:ascii="Times New Roman" w:hAnsi="Times New Roman" w:cs="Times New Roman"/>
-          <w:sz w:val="24"/>
-        </w:rPr>
-      </w:pPr>
+        <w:spacing w:after="200" w:line="276" w:lineRule="auto"/>
+        <w:rPr>
+          <w:rFonts w:ascii="Times New Roman" w:hAnsi="Times New Roman" w:cs="Times New Roman"/>
+          <w:sz w:val="24"/>
+        </w:rPr>
+      </w:pPr>
+      <w:r>
+        <w:rPr>
+          <w:rFonts w:ascii="Times New Roman" w:hAnsi="Times New Roman" w:cs="Times New Roman"/>
+          <w:sz w:val="24"/>
+        </w:rPr>
+        <w:br w:type="page"/>
+      </w:r>
     </w:p>
     <w:p>
       <w:pPr>
@@ -394,6 +409,7 @@
           <w:b/>
           <w:sz w:val="24"/>
         </w:rPr>
+        <w:lastRenderedPageBreak/>
         <w:t>Deliverable Updates</w:t>
       </w:r>
       <w:bookmarkStart w:id="0" w:name="_GoBack"/>
@@ -428,15 +444,7 @@
           <w:rFonts w:ascii="Times New Roman" w:hAnsi="Times New Roman" w:cs="Times New Roman"/>
           <w:sz w:val="24"/>
         </w:rPr>
-        <w:t xml:space="preserve">In this deliverable we added several new screens for the user to navigate to in our application. We added in menus to create puzzles, features for teachers like checking student status and the </w:t>
-      </w:r>
-      <w:r>
-        <w:rPr>
-          <w:rFonts w:ascii="Times New Roman" w:hAnsi="Times New Roman" w:cs="Times New Roman"/>
-          <w:sz w:val="24"/>
-        </w:rPr>
-        <w:lastRenderedPageBreak/>
-        <w:t xml:space="preserve">ability to remind students to complete puzzles. Also a menu was implemented for teachers to assign students to do certain puzzles. </w:t>
+        <w:t xml:space="preserve">In this deliverable we added several new screens for the user to navigate to in our application. We added in menus to create puzzles, features for teachers like checking student status and the ability to remind students to complete puzzles. Also a menu was implemented for teachers to assign students to do certain puzzles. </w:t>
       </w:r>
     </w:p>
     <w:p>
@@ -529,7 +537,21 @@
           <w:rFonts w:ascii="Times New Roman" w:eastAsia="Times New Roman" w:hAnsi="Times New Roman" w:cs="Times New Roman"/>
           <w:sz w:val="24"/>
         </w:rPr>
-        <w:t xml:space="preserve"> designed levels.</w:t>
+        <w:t xml:space="preserve"> designed </w:t>
+      </w:r>
+      <w:r>
+        <w:rPr>
+          <w:rFonts w:ascii="Times New Roman" w:eastAsia="Times New Roman" w:hAnsi="Times New Roman" w:cs="Times New Roman"/>
+          <w:sz w:val="24"/>
+        </w:rPr>
+        <w:t xml:space="preserve">some </w:t>
+      </w:r>
+      <w:r>
+        <w:rPr>
+          <w:rFonts w:ascii="Times New Roman" w:eastAsia="Times New Roman" w:hAnsi="Times New Roman" w:cs="Times New Roman"/>
+          <w:sz w:val="24"/>
+        </w:rPr>
+        <w:t>levels.</w:t>
       </w:r>
       <w:r>
         <w:rPr>
@@ -568,6 +590,27 @@
         </w:rPr>
         <w:t xml:space="preserve">Garrison – </w:t>
       </w:r>
+      <w:r>
+        <w:rPr>
+          <w:rFonts w:ascii="Times New Roman" w:eastAsia="Times New Roman" w:hAnsi="Times New Roman" w:cs="Times New Roman"/>
+          <w:sz w:val="24"/>
+        </w:rPr>
+        <w:t>Created initial level designs</w:t>
+      </w:r>
+      <w:r>
+        <w:rPr>
+          <w:rFonts w:ascii="Times New Roman" w:eastAsia="Times New Roman" w:hAnsi="Times New Roman" w:cs="Times New Roman"/>
+          <w:sz w:val="24"/>
+        </w:rPr>
+        <w:t xml:space="preserve"> and contributed to the deliverable</w:t>
+      </w:r>
+      <w:r>
+        <w:rPr>
+          <w:rFonts w:ascii="Times New Roman" w:eastAsia="Times New Roman" w:hAnsi="Times New Roman" w:cs="Times New Roman"/>
+          <w:sz w:val="24"/>
+        </w:rPr>
+        <w:t>.</w:t>
+      </w:r>
     </w:p>
     <w:p>
       <w:pPr>
@@ -589,6 +632,13 @@
           <w:sz w:val="24"/>
         </w:rPr>
         <w:t xml:space="preserve"> </w:t>
+      </w:r>
+      <w:r>
+        <w:rPr>
+          <w:rFonts w:ascii="Times New Roman" w:eastAsia="Times New Roman" w:hAnsi="Times New Roman" w:cs="Times New Roman"/>
+          <w:sz w:val="24"/>
+        </w:rPr>
+        <w:t>Coded game and functionality of pieces in the game.</w:t>
       </w:r>
     </w:p>
     <w:sectPr>

</xml_diff>